<commit_message>
re struct report - add new section
</commit_message>
<xml_diff>
--- a/Final report/report.docx
+++ b/Final report/report.docx
@@ -316,7 +316,7 @@
       <w:pPr>
         <w:jc w:val="center"/>
         <w:rPr>
-          <w:rFonts w:asciiTheme="majorBidi" w:hAnsiTheme="majorBidi" w:cstheme="majorBidi" w:hint="cs"/>
+          <w:rFonts w:asciiTheme="majorBidi" w:hAnsiTheme="majorBidi" w:cstheme="majorBidi"/>
           <w:sz w:val="40"/>
           <w:szCs w:val="40"/>
           <w:rtl/>
@@ -1157,6 +1157,7 @@
           <w:u w:val="single"/>
           <w:lang w:val="en-US"/>
         </w:rPr>
+        <w:lastRenderedPageBreak/>
         <w:t>2.inroduction</w:t>
       </w:r>
     </w:p>
@@ -1713,6 +1714,7 @@
           <w:u w:val="single"/>
           <w:lang w:val="en-US"/>
         </w:rPr>
+        <w:lastRenderedPageBreak/>
         <w:t>2.</w:t>
       </w:r>
       <w:r>
@@ -1739,7 +1741,6 @@
         </w:rPr>
         <w:t xml:space="preserve">.2 </w:t>
       </w:r>
-      <w:proofErr w:type="spellStart"/>
       <w:r>
         <w:rPr>
           <w:rFonts w:asciiTheme="majorBidi" w:hAnsiTheme="majorBidi"/>
@@ -1750,9 +1751,8 @@
           <w:u w:val="single"/>
           <w:lang w:val="en-US"/>
         </w:rPr>
-        <w:t>Disply</w:t>
-      </w:r>
-      <w:proofErr w:type="spellEnd"/>
+        <w:t>Display</w:t>
+      </w:r>
       <w:r>
         <w:rPr>
           <w:rFonts w:asciiTheme="majorBidi" w:hAnsiTheme="majorBidi"/>
@@ -1775,6 +1775,13 @@
           <w:lang w:val="en-US"/>
         </w:rPr>
       </w:pPr>
+      <w:r>
+        <w:rPr>
+          <w:rFonts w:asciiTheme="majorBidi" w:hAnsiTheme="majorBidi" w:cstheme="majorBidi"/>
+          <w:lang w:val="en-US"/>
+        </w:rPr>
+        <w:t xml:space="preserve">    </w:t>
+      </w:r>
       <w:r>
         <w:rPr>
           <w:rFonts w:asciiTheme="majorBidi" w:hAnsiTheme="majorBidi" w:cstheme="majorBidi"/>
@@ -1906,12 +1913,14 @@
         <w:ind w:left="1080"/>
         <w:rPr>
           <w:rFonts w:asciiTheme="majorBidi" w:hAnsiTheme="majorBidi" w:cstheme="majorBidi"/>
-          <w:lang w:val="en-US"/>
-        </w:rPr>
-      </w:pPr>
-      <w:r>
-        <w:rPr>
-          <w:rFonts w:asciiTheme="majorBidi" w:hAnsiTheme="majorBidi" w:cstheme="majorBidi"/>
+          <w:u w:val="single"/>
+          <w:lang w:val="en-US"/>
+        </w:rPr>
+      </w:pPr>
+      <w:r>
+        <w:rPr>
+          <w:rFonts w:asciiTheme="majorBidi" w:hAnsiTheme="majorBidi" w:cstheme="majorBidi"/>
+          <w:u w:val="single"/>
           <w:lang w:val="en-US"/>
         </w:rPr>
         <w:t xml:space="preserve">Comm. </w:t>
@@ -1919,6 +1928,7 @@
       <w:r>
         <w:rPr>
           <w:rFonts w:asciiTheme="majorBidi" w:hAnsiTheme="majorBidi" w:cstheme="majorBidi"/>
+          <w:u w:val="single"/>
           <w:lang w:val="en-US"/>
         </w:rPr>
         <w:t>Protocol:</w:t>
@@ -1926,6 +1936,7 @@
       <w:r>
         <w:rPr>
           <w:rFonts w:asciiTheme="majorBidi" w:hAnsiTheme="majorBidi" w:cstheme="majorBidi"/>
+          <w:u w:val="single"/>
           <w:lang w:val="en-US"/>
         </w:rPr>
         <w:t xml:space="preserve"> SPI</w:t>
@@ -2090,6 +2101,13 @@
           <w:rFonts w:asciiTheme="majorBidi" w:hAnsiTheme="majorBidi" w:cstheme="majorBidi"/>
           <w:lang w:val="en-US"/>
         </w:rPr>
+        <w:t xml:space="preserve">    </w:t>
+      </w:r>
+      <w:r>
+        <w:rPr>
+          <w:rFonts w:asciiTheme="majorBidi" w:hAnsiTheme="majorBidi" w:cstheme="majorBidi"/>
+          <w:lang w:val="en-US"/>
+        </w:rPr>
         <w:t>5.6 cm wide barcode scanner</w:t>
       </w:r>
       <w:r>
@@ -2140,7 +2158,31 @@
           <w:u w:val="single"/>
           <w:lang w:val="en-US"/>
         </w:rPr>
-        <w:t>Cost: 18$</w:t>
+        <w:t xml:space="preserve">Comm. Protocol: </w:t>
+      </w:r>
+      <w:r>
+        <w:rPr>
+          <w:rFonts w:asciiTheme="majorBidi" w:hAnsiTheme="majorBidi" w:cstheme="majorBidi"/>
+          <w:u w:val="single"/>
+          <w:lang w:val="en-US"/>
+        </w:rPr>
+        <w:t>U</w:t>
+      </w:r>
+      <w:r>
+        <w:rPr>
+          <w:rFonts w:asciiTheme="majorBidi" w:hAnsiTheme="majorBidi" w:cstheme="majorBidi"/>
+          <w:u w:val="single"/>
+          <w:lang w:val="en-US"/>
+        </w:rPr>
+        <w:t>A</w:t>
+      </w:r>
+      <w:r>
+        <w:rPr>
+          <w:rFonts w:asciiTheme="majorBidi" w:hAnsiTheme="majorBidi" w:cstheme="majorBidi"/>
+          <w:u w:val="single"/>
+          <w:lang w:val="en-US"/>
+        </w:rPr>
+        <w:t>RT</w:t>
       </w:r>
     </w:p>
     <w:p>
@@ -2149,24 +2191,105 @@
         <w:ind w:left="1080"/>
         <w:rPr>
           <w:rFonts w:asciiTheme="majorBidi" w:hAnsiTheme="majorBidi" w:cstheme="majorBidi"/>
-          <w:lang w:val="en-US"/>
-        </w:rPr>
-      </w:pPr>
-    </w:p>
-    <w:p>
-      <w:pPr>
+          <w:u w:val="single"/>
+          <w:lang w:val="en-US"/>
+        </w:rPr>
+      </w:pPr>
+      <w:r>
+        <w:rPr>
+          <w:rFonts w:asciiTheme="majorBidi" w:hAnsiTheme="majorBidi" w:cstheme="majorBidi"/>
+          <w:u w:val="single"/>
+          <w:lang w:val="en-US"/>
+        </w:rPr>
+        <w:t>Cost: 18$</w:t>
+      </w:r>
+    </w:p>
+    <w:p>
+      <w:pPr>
+        <w:pStyle w:val="Heading3"/>
         <w:spacing w:line="360" w:lineRule="auto"/>
-        <w:rPr>
-          <w:rFonts w:asciiTheme="majorBidi" w:hAnsiTheme="majorBidi" w:cstheme="majorBidi"/>
-          <w:lang w:val="en-US"/>
-        </w:rPr>
-      </w:pPr>
-      <w:r>
-        <w:rPr>
-          <w:rFonts w:asciiTheme="majorBidi" w:hAnsiTheme="majorBidi" w:cstheme="majorBidi"/>
-          <w:lang w:val="en-US"/>
-        </w:rPr>
-        <w:t>The overall cost of the components and sensor for the device sums up to about 25.5$ US Dollars, in addition to other components we will talk about and manufacturing cost, we can sum up to about 40$ US Dollars which is a noticeably a low price in comparison to other devices in the market.</w:t>
+        <w:ind w:left="360" w:firstLine="720"/>
+        <w:rPr>
+          <w:rFonts w:asciiTheme="majorBidi" w:hAnsiTheme="majorBidi"/>
+          <w:b/>
+          <w:bCs/>
+          <w:sz w:val="32"/>
+          <w:szCs w:val="32"/>
+          <w:u w:val="single"/>
+          <w:lang w:val="en-US"/>
+        </w:rPr>
+      </w:pPr>
+      <w:r>
+        <w:rPr>
+          <w:rFonts w:asciiTheme="majorBidi" w:hAnsiTheme="majorBidi"/>
+          <w:b/>
+          <w:bCs/>
+          <w:sz w:val="32"/>
+          <w:szCs w:val="32"/>
+          <w:u w:val="single"/>
+          <w:lang w:val="en-US"/>
+        </w:rPr>
+        <w:t>2.</w:t>
+      </w:r>
+      <w:r>
+        <w:rPr>
+          <w:rFonts w:asciiTheme="majorBidi" w:hAnsiTheme="majorBidi"/>
+          <w:b/>
+          <w:bCs/>
+          <w:sz w:val="32"/>
+          <w:szCs w:val="32"/>
+          <w:u w:val="single"/>
+          <w:lang w:val="en-US"/>
+        </w:rPr>
+        <w:t>2</w:t>
+      </w:r>
+      <w:r>
+        <w:rPr>
+          <w:rFonts w:asciiTheme="majorBidi" w:hAnsiTheme="majorBidi"/>
+          <w:b/>
+          <w:bCs/>
+          <w:sz w:val="32"/>
+          <w:szCs w:val="32"/>
+          <w:u w:val="single"/>
+          <w:lang w:val="en-US"/>
+        </w:rPr>
+        <w:t>.</w:t>
+      </w:r>
+      <w:r>
+        <w:rPr>
+          <w:rFonts w:asciiTheme="majorBidi" w:hAnsiTheme="majorBidi"/>
+          <w:b/>
+          <w:bCs/>
+          <w:sz w:val="32"/>
+          <w:szCs w:val="32"/>
+          <w:u w:val="single"/>
+          <w:lang w:val="en-US"/>
+        </w:rPr>
+        <w:t>4</w:t>
+      </w:r>
+      <w:r>
+        <w:rPr>
+          <w:rFonts w:asciiTheme="majorBidi" w:hAnsiTheme="majorBidi"/>
+          <w:b/>
+          <w:bCs/>
+          <w:sz w:val="32"/>
+          <w:szCs w:val="32"/>
+          <w:u w:val="single"/>
+          <w:lang w:val="en-US"/>
+        </w:rPr>
+        <w:t xml:space="preserve"> </w:t>
+      </w:r>
+      <w:r>
+        <w:rPr>
+          <w:rFonts w:asciiTheme="majorBidi" w:hAnsiTheme="majorBidi"/>
+          <w:b/>
+          <w:bCs/>
+          <w:sz w:val="32"/>
+          <w:szCs w:val="32"/>
+          <w:u w:val="single"/>
+          <w:lang w:val="en-US"/>
+        </w:rPr>
+        <w:t>RTC</w:t>
       </w:r>
     </w:p>
     <w:p>
@@ -2175,9 +2298,72 @@
         <w:ind w:left="1080"/>
         <w:rPr>
           <w:rFonts w:asciiTheme="majorBidi" w:hAnsiTheme="majorBidi" w:cstheme="majorBidi"/>
-          <w:lang w:val="en-US"/>
-        </w:rPr>
-      </w:pPr>
+          <w:u w:val="single"/>
+          <w:lang w:val="en-US"/>
+        </w:rPr>
+      </w:pPr>
+      <w:r>
+        <w:rPr>
+          <w:rFonts w:asciiTheme="majorBidi" w:hAnsiTheme="majorBidi" w:cstheme="majorBidi"/>
+          <w:lang w:val="en-US"/>
+        </w:rPr>
+        <w:t xml:space="preserve">   A real time </w:t>
+      </w:r>
+      <w:r>
+        <w:rPr>
+          <w:rFonts w:asciiTheme="majorBidi" w:hAnsiTheme="majorBidi" w:cstheme="majorBidi"/>
+          <w:lang w:val="en-US"/>
+        </w:rPr>
+        <w:t xml:space="preserve">clock with high </w:t>
+      </w:r>
+      <w:proofErr w:type="spellStart"/>
+      <w:r>
+        <w:rPr>
+          <w:rFonts w:asciiTheme="majorBidi" w:hAnsiTheme="majorBidi" w:cstheme="majorBidi"/>
+          <w:lang w:val="en-US"/>
+        </w:rPr>
+        <w:t>accurce</w:t>
+      </w:r>
+      <w:proofErr w:type="spellEnd"/>
+      <w:r>
+        <w:rPr>
+          <w:rFonts w:asciiTheme="majorBidi" w:hAnsiTheme="majorBidi" w:cstheme="majorBidi"/>
+          <w:lang w:val="en-US"/>
+        </w:rPr>
+        <w:t xml:space="preserve">, will be </w:t>
+      </w:r>
+      <w:proofErr w:type="gramStart"/>
+      <w:r>
+        <w:rPr>
+          <w:rFonts w:asciiTheme="majorBidi" w:hAnsiTheme="majorBidi" w:cstheme="majorBidi"/>
+          <w:lang w:val="en-US"/>
+        </w:rPr>
+        <w:t>use</w:t>
+      </w:r>
+      <w:proofErr w:type="gramEnd"/>
+      <w:r>
+        <w:rPr>
+          <w:rFonts w:asciiTheme="majorBidi" w:hAnsiTheme="majorBidi" w:cstheme="majorBidi"/>
+          <w:lang w:val="en-US"/>
+        </w:rPr>
+        <w:t xml:space="preserve"> to </w:t>
+      </w:r>
+      <w:proofErr w:type="spellStart"/>
+      <w:r>
+        <w:rPr>
+          <w:rFonts w:asciiTheme="majorBidi" w:hAnsiTheme="majorBidi" w:cstheme="majorBidi"/>
+          <w:lang w:val="en-US"/>
+        </w:rPr>
+        <w:t>recored</w:t>
+      </w:r>
+      <w:proofErr w:type="spellEnd"/>
+      <w:r>
+        <w:rPr>
+          <w:rFonts w:asciiTheme="majorBidi" w:hAnsiTheme="majorBidi" w:cstheme="majorBidi"/>
+          <w:lang w:val="en-US"/>
+        </w:rPr>
+        <w:t xml:space="preserve"> the time of each scanning and comparing operation and save it in order to allow backtrace. </w:t>
+      </w:r>
     </w:p>
     <w:p>
       <w:pPr>
@@ -2185,9 +2371,18 @@
         <w:ind w:left="1080"/>
         <w:rPr>
           <w:rFonts w:asciiTheme="majorBidi" w:hAnsiTheme="majorBidi" w:cstheme="majorBidi"/>
-          <w:lang w:val="en-US"/>
-        </w:rPr>
-      </w:pPr>
+          <w:u w:val="single"/>
+          <w:lang w:val="en-US"/>
+        </w:rPr>
+      </w:pPr>
+      <w:r>
+        <w:rPr>
+          <w:rFonts w:asciiTheme="majorBidi" w:hAnsiTheme="majorBidi" w:cstheme="majorBidi"/>
+          <w:u w:val="single"/>
+          <w:lang w:val="en-US"/>
+        </w:rPr>
+        <w:t>Cost: 1$</w:t>
+      </w:r>
     </w:p>
     <w:p>
       <w:pPr>
@@ -2195,50 +2390,273 @@
         <w:ind w:left="1080"/>
         <w:rPr>
           <w:rFonts w:asciiTheme="majorBidi" w:hAnsiTheme="majorBidi" w:cstheme="majorBidi"/>
-          <w:lang w:val="en-US"/>
-        </w:rPr>
-      </w:pPr>
-      <w:r>
-        <w:rPr>
-          <w:rFonts w:asciiTheme="majorBidi" w:hAnsiTheme="majorBidi" w:cstheme="majorBidi"/>
-          <w:lang w:val="en-US"/>
-        </w:rPr>
-        <w:tab/>
-      </w:r>
-    </w:p>
-    <w:p>
-      <w:pPr>
-        <w:rPr>
-          <w:rFonts w:asciiTheme="majorBidi" w:hAnsiTheme="majorBidi" w:cstheme="majorBidi"/>
-          <w:lang w:val="en-US"/>
-        </w:rPr>
-      </w:pPr>
-    </w:p>
-    <w:p>
-      <w:pPr>
-        <w:rPr>
-          <w:rFonts w:asciiTheme="majorBidi" w:hAnsiTheme="majorBidi" w:cstheme="majorBidi"/>
-          <w:lang w:val="en-US"/>
-        </w:rPr>
-      </w:pPr>
-    </w:p>
-    <w:p>
-      <w:pPr>
-        <w:rPr>
-          <w:rFonts w:asciiTheme="majorBidi" w:hAnsiTheme="majorBidi" w:cstheme="majorBidi"/>
-          <w:lang w:val="en-US"/>
-        </w:rPr>
-      </w:pPr>
-    </w:p>
-    <w:p>
-      <w:pPr>
-        <w:pStyle w:val="Heading2"/>
-        <w:rPr>
-          <w:b/>
-          <w:bCs/>
-          <w:sz w:val="40"/>
-          <w:szCs w:val="40"/>
-          <w:u w:val="single"/>
+          <w:u w:val="single"/>
+          <w:lang w:val="en-US"/>
+        </w:rPr>
+      </w:pPr>
+    </w:p>
+    <w:p>
+      <w:pPr>
+        <w:pStyle w:val="Heading3"/>
+        <w:spacing w:line="360" w:lineRule="auto"/>
+        <w:ind w:left="360" w:firstLine="720"/>
+        <w:rPr>
+          <w:rFonts w:asciiTheme="majorBidi" w:hAnsiTheme="majorBidi"/>
+          <w:b/>
+          <w:bCs/>
+          <w:sz w:val="32"/>
+          <w:szCs w:val="32"/>
+          <w:u w:val="single"/>
+          <w:lang w:val="en-US"/>
+        </w:rPr>
+      </w:pPr>
+      <w:r>
+        <w:rPr>
+          <w:rFonts w:asciiTheme="majorBidi" w:hAnsiTheme="majorBidi"/>
+          <w:b/>
+          <w:bCs/>
+          <w:sz w:val="32"/>
+          <w:szCs w:val="32"/>
+          <w:u w:val="single"/>
+          <w:lang w:val="en-US"/>
+        </w:rPr>
+        <w:t>2.</w:t>
+      </w:r>
+      <w:r>
+        <w:rPr>
+          <w:rFonts w:asciiTheme="majorBidi" w:hAnsiTheme="majorBidi"/>
+          <w:b/>
+          <w:bCs/>
+          <w:sz w:val="32"/>
+          <w:szCs w:val="32"/>
+          <w:u w:val="single"/>
+          <w:lang w:val="en-US"/>
+        </w:rPr>
+        <w:t>2</w:t>
+      </w:r>
+      <w:r>
+        <w:rPr>
+          <w:rFonts w:asciiTheme="majorBidi" w:hAnsiTheme="majorBidi"/>
+          <w:b/>
+          <w:bCs/>
+          <w:sz w:val="32"/>
+          <w:szCs w:val="32"/>
+          <w:u w:val="single"/>
+          <w:lang w:val="en-US"/>
+        </w:rPr>
+        <w:t>.</w:t>
+      </w:r>
+      <w:r>
+        <w:rPr>
+          <w:rFonts w:asciiTheme="majorBidi" w:hAnsiTheme="majorBidi"/>
+          <w:b/>
+          <w:bCs/>
+          <w:sz w:val="32"/>
+          <w:szCs w:val="32"/>
+          <w:u w:val="single"/>
+          <w:lang w:val="en-US"/>
+        </w:rPr>
+        <w:t>5</w:t>
+      </w:r>
+      <w:r>
+        <w:rPr>
+          <w:rFonts w:asciiTheme="majorBidi" w:hAnsiTheme="majorBidi"/>
+          <w:b/>
+          <w:bCs/>
+          <w:sz w:val="32"/>
+          <w:szCs w:val="32"/>
+          <w:u w:val="single"/>
+          <w:lang w:val="en-US"/>
+        </w:rPr>
+        <w:t xml:space="preserve"> </w:t>
+      </w:r>
+      <w:r>
+        <w:rPr>
+          <w:rFonts w:asciiTheme="majorBidi" w:hAnsiTheme="majorBidi"/>
+          <w:b/>
+          <w:bCs/>
+          <w:sz w:val="32"/>
+          <w:szCs w:val="32"/>
+          <w:u w:val="single"/>
+          <w:lang w:val="en-US"/>
+        </w:rPr>
+        <w:t>SD Card</w:t>
+      </w:r>
+    </w:p>
+    <w:p>
+      <w:pPr>
+        <w:spacing w:line="360" w:lineRule="auto"/>
+        <w:ind w:left="1080"/>
+        <w:rPr>
+          <w:rFonts w:asciiTheme="majorBidi" w:hAnsiTheme="majorBidi" w:cstheme="majorBidi"/>
+          <w:lang w:val="en-IL"/>
+        </w:rPr>
+      </w:pPr>
+      <w:r>
+        <w:rPr>
+          <w:rFonts w:asciiTheme="majorBidi" w:hAnsiTheme="majorBidi" w:cstheme="majorBidi"/>
+          <w:lang w:val="en-IL"/>
+        </w:rPr>
+        <w:t xml:space="preserve">    </w:t>
+      </w:r>
+      <w:r>
+        <w:rPr>
+          <w:rFonts w:asciiTheme="majorBidi" w:hAnsiTheme="majorBidi" w:cstheme="majorBidi"/>
+          <w:lang w:val="en-IL"/>
+        </w:rPr>
+        <w:t xml:space="preserve">A high-accuracy real-time clock will be used to record the time of each scanning and comparison operation, ensuring precise </w:t>
+      </w:r>
+      <w:r>
+        <w:rPr>
+          <w:rFonts w:asciiTheme="majorBidi" w:hAnsiTheme="majorBidi" w:cstheme="majorBidi"/>
+          <w:lang w:val="en-IL"/>
+        </w:rPr>
+        <w:t>timestamping</w:t>
+      </w:r>
+      <w:r>
+        <w:rPr>
+          <w:rFonts w:asciiTheme="majorBidi" w:hAnsiTheme="majorBidi" w:cstheme="majorBidi"/>
+          <w:lang w:val="en-IL"/>
+        </w:rPr>
+        <w:t>. This data will be saved to facilitate backtracking and auditing of all activities.</w:t>
+      </w:r>
+    </w:p>
+    <w:p>
+      <w:pPr>
+        <w:spacing w:line="360" w:lineRule="auto"/>
+        <w:ind w:left="1080"/>
+        <w:rPr>
+          <w:rFonts w:asciiTheme="majorBidi" w:hAnsiTheme="majorBidi" w:cstheme="majorBidi"/>
+          <w:u w:val="single"/>
+          <w:lang w:val="en-US"/>
+        </w:rPr>
+      </w:pPr>
+      <w:r>
+        <w:rPr>
+          <w:rFonts w:asciiTheme="majorBidi" w:hAnsiTheme="majorBidi" w:cstheme="majorBidi"/>
+          <w:u w:val="single"/>
+          <w:lang w:val="en-US"/>
+        </w:rPr>
+        <w:t xml:space="preserve">Comm. Protocol: </w:t>
+      </w:r>
+      <w:r>
+        <w:rPr>
+          <w:rFonts w:asciiTheme="majorBidi" w:hAnsiTheme="majorBidi" w:cstheme="majorBidi"/>
+          <w:u w:val="single"/>
+          <w:lang w:val="en-US"/>
+        </w:rPr>
+        <w:t>H-SPI.</w:t>
+      </w:r>
+    </w:p>
+    <w:p>
+      <w:pPr>
+        <w:spacing w:line="360" w:lineRule="auto"/>
+        <w:ind w:left="1080"/>
+        <w:rPr>
+          <w:rFonts w:asciiTheme="majorBidi" w:hAnsiTheme="majorBidi" w:cstheme="majorBidi"/>
+          <w:u w:val="single"/>
+          <w:lang w:val="en-US"/>
+        </w:rPr>
+      </w:pPr>
+      <w:r>
+        <w:rPr>
+          <w:rFonts w:asciiTheme="majorBidi" w:hAnsiTheme="majorBidi" w:cstheme="majorBidi"/>
+          <w:u w:val="single"/>
+          <w:lang w:val="en-US"/>
+        </w:rPr>
+        <w:t>Cost: 1$</w:t>
+      </w:r>
+    </w:p>
+    <w:p>
+      <w:pPr>
+        <w:spacing w:line="360" w:lineRule="auto"/>
+        <w:ind w:left="1080"/>
+        <w:rPr>
+          <w:rFonts w:asciiTheme="majorBidi" w:hAnsiTheme="majorBidi" w:cstheme="majorBidi"/>
+          <w:u w:val="single"/>
+          <w:lang w:val="en-US"/>
+        </w:rPr>
+      </w:pPr>
+    </w:p>
+    <w:p>
+      <w:pPr>
+        <w:spacing w:line="360" w:lineRule="auto"/>
+        <w:ind w:left="1080"/>
+        <w:rPr>
+          <w:rFonts w:asciiTheme="majorBidi" w:hAnsiTheme="majorBidi" w:cstheme="majorBidi"/>
+          <w:u w:val="single"/>
+          <w:lang w:val="en-US"/>
+        </w:rPr>
+      </w:pPr>
+    </w:p>
+    <w:p>
+      <w:pPr>
+        <w:spacing w:line="360" w:lineRule="auto"/>
+        <w:ind w:left="1080"/>
+        <w:rPr>
+          <w:rFonts w:asciiTheme="majorBidi" w:hAnsiTheme="majorBidi" w:cstheme="majorBidi"/>
+          <w:lang w:val="en-US"/>
+        </w:rPr>
+      </w:pPr>
+    </w:p>
+    <w:p>
+      <w:pPr>
+        <w:spacing w:line="360" w:lineRule="auto"/>
+        <w:rPr>
+          <w:rFonts w:asciiTheme="majorBidi" w:hAnsiTheme="majorBidi" w:cstheme="majorBidi"/>
+          <w:lang w:val="en-US"/>
+        </w:rPr>
+      </w:pPr>
+      <w:r>
+        <w:rPr>
+          <w:rFonts w:asciiTheme="majorBidi" w:hAnsiTheme="majorBidi" w:cstheme="majorBidi"/>
+          <w:lang w:val="en-US"/>
+        </w:rPr>
+        <w:t>The overall cost of the components and sensor for the device sums up to about 2</w:t>
+      </w:r>
+      <w:r>
+        <w:rPr>
+          <w:rFonts w:asciiTheme="majorBidi" w:hAnsiTheme="majorBidi" w:cstheme="majorBidi"/>
+          <w:lang w:val="en-US"/>
+        </w:rPr>
+        <w:t>7</w:t>
+      </w:r>
+      <w:r>
+        <w:rPr>
+          <w:rFonts w:asciiTheme="majorBidi" w:hAnsiTheme="majorBidi" w:cstheme="majorBidi"/>
+          <w:lang w:val="en-US"/>
+        </w:rPr>
+        <w:t>.5$ US Dollars, in addition to other components we will talk about and manufacturing cost, we can sum up to about 4</w:t>
+      </w:r>
+      <w:r>
+        <w:rPr>
+          <w:rFonts w:asciiTheme="majorBidi" w:hAnsiTheme="majorBidi" w:cstheme="majorBidi"/>
+          <w:lang w:val="en-US"/>
+        </w:rPr>
+        <w:t>5</w:t>
+      </w:r>
+      <w:r>
+        <w:rPr>
+          <w:rFonts w:asciiTheme="majorBidi" w:hAnsiTheme="majorBidi" w:cstheme="majorBidi"/>
+          <w:lang w:val="en-US"/>
+        </w:rPr>
+        <w:t>$ US Dollars which is a noticeably a low price in comparison to other devices in the market.</w:t>
+      </w:r>
+    </w:p>
+    <w:p>
+      <w:pPr>
+        <w:spacing w:line="360" w:lineRule="auto"/>
+        <w:rPr>
+          <w:rFonts w:asciiTheme="majorBidi" w:hAnsiTheme="majorBidi" w:cstheme="majorBidi"/>
+          <w:lang w:val="en-US"/>
+        </w:rPr>
+      </w:pPr>
+    </w:p>
+    <w:p>
+      <w:pPr>
+        <w:spacing w:line="360" w:lineRule="auto"/>
+        <w:rPr>
+          <w:rFonts w:asciiTheme="majorBidi" w:hAnsiTheme="majorBidi" w:cstheme="majorBidi"/>
           <w:lang w:val="en-US"/>
         </w:rPr>
       </w:pPr>
@@ -2456,7 +2874,7 @@
           <w:lang w:val="en-US"/>
         </w:rPr>
         <w:drawing>
-          <wp:anchor distT="0" distB="0" distL="114300" distR="114300" simplePos="0" relativeHeight="251664384" behindDoc="0" locked="0" layoutInCell="1" allowOverlap="1" wp14:anchorId="7AC9D261" wp14:editId="0E4F5DAC">
+          <wp:anchor distT="0" distB="0" distL="114300" distR="114300" simplePos="0" relativeHeight="251664384" behindDoc="0" locked="0" layoutInCell="1" allowOverlap="1" wp14:anchorId="7AC9D261" wp14:editId="4D256482">
             <wp:simplePos x="0" y="0"/>
             <wp:positionH relativeFrom="column">
               <wp:posOffset>5334000</wp:posOffset>
@@ -2624,7 +3042,7 @@
           <w:lang w:val="en-US"/>
         </w:rPr>
         <w:drawing>
-          <wp:anchor distT="0" distB="0" distL="114300" distR="114300" simplePos="0" relativeHeight="251665408" behindDoc="0" locked="0" layoutInCell="1" allowOverlap="1" wp14:anchorId="7515B98F" wp14:editId="5C1AE1A5">
+          <wp:anchor distT="0" distB="0" distL="114300" distR="114300" simplePos="0" relativeHeight="251665408" behindDoc="0" locked="0" layoutInCell="1" allowOverlap="1" wp14:anchorId="7515B98F" wp14:editId="375EDBDC">
             <wp:simplePos x="0" y="0"/>
             <wp:positionH relativeFrom="column">
               <wp:posOffset>5289550</wp:posOffset>
@@ -2765,6 +3183,55 @@
     <w:p>
       <w:pPr>
         <w:rPr>
+          <w:lang w:val="en-US" w:bidi="ar-JO"/>
+        </w:rPr>
+      </w:pPr>
+    </w:p>
+    <w:p>
+      <w:pPr>
+        <w:rPr>
+          <w:lang w:val="en-US" w:bidi="ar-JO"/>
+        </w:rPr>
+      </w:pPr>
+    </w:p>
+    <w:p>
+      <w:pPr>
+        <w:rPr>
+          <w:lang w:val="en-US" w:bidi="ar-JO"/>
+        </w:rPr>
+      </w:pPr>
+    </w:p>
+    <w:p>
+      <w:pPr>
+        <w:rPr>
+          <w:lang w:val="en-US" w:bidi="ar-JO"/>
+        </w:rPr>
+      </w:pPr>
+    </w:p>
+    <w:p>
+      <w:pPr>
+        <w:rPr>
+          <w:lang w:val="en-US" w:bidi="ar-JO"/>
+        </w:rPr>
+      </w:pPr>
+    </w:p>
+    <w:p>
+      <w:pPr>
+        <w:rPr>
+          <w:lang w:val="en-US" w:bidi="ar-JO"/>
+        </w:rPr>
+      </w:pPr>
+    </w:p>
+    <w:p>
+      <w:pPr>
+        <w:rPr>
+          <w:lang w:val="en-US" w:bidi="ar-JO"/>
+        </w:rPr>
+      </w:pPr>
+    </w:p>
+    <w:p>
+      <w:pPr>
+        <w:rPr>
           <w:rtl/>
           <w:lang w:val="en-US" w:bidi="ar-JO"/>
         </w:rPr>
@@ -2809,6 +3276,212 @@
           <w:lang w:bidi="ar-JO"/>
         </w:rPr>
       </w:pPr>
+      <w:r>
+        <w:rPr>
+          <w:lang w:bidi="ar-JO"/>
+        </w:rPr>
+        <w:t xml:space="preserve">As described before, the </w:t>
+      </w:r>
+      <w:r>
+        <w:rPr>
+          <w:lang w:bidi="ar-JO"/>
+        </w:rPr>
+        <w:t>device</w:t>
+      </w:r>
+      <w:r>
+        <w:rPr>
+          <w:lang w:bidi="ar-JO"/>
+        </w:rPr>
+        <w:t xml:space="preserve"> functionality starts by </w:t>
+      </w:r>
+      <w:r>
+        <w:rPr>
+          <w:lang w:bidi="ar-JO"/>
+        </w:rPr>
+        <w:t xml:space="preserve">Clicking a button indicating Triggering the wanted Work mode, </w:t>
+      </w:r>
+      <w:proofErr w:type="gramStart"/>
+      <w:r>
+        <w:rPr>
+          <w:lang w:bidi="ar-JO"/>
+        </w:rPr>
+        <w:t xml:space="preserve">then </w:t>
+      </w:r>
+      <w:r>
+        <w:rPr>
+          <w:lang w:bidi="ar-JO"/>
+        </w:rPr>
+        <w:t xml:space="preserve"> the</w:t>
+      </w:r>
+      <w:proofErr w:type="gramEnd"/>
+      <w:r>
+        <w:rPr>
+          <w:lang w:bidi="ar-JO"/>
+        </w:rPr>
+        <w:t xml:space="preserve"> user </w:t>
+      </w:r>
+      <w:r>
+        <w:rPr>
+          <w:lang w:bidi="ar-JO"/>
+        </w:rPr>
+        <w:t>Scans the target Barcode</w:t>
+      </w:r>
+      <w:r>
+        <w:rPr>
+          <w:lang w:bidi="ar-JO"/>
+        </w:rPr>
+        <w:t xml:space="preserve"> Using the built in scanner</w:t>
+      </w:r>
+      <w:r>
+        <w:rPr>
+          <w:lang w:bidi="ar-JO"/>
+        </w:rPr>
+        <w:t>.</w:t>
+      </w:r>
+      <w:r>
+        <w:rPr>
+          <w:lang w:bidi="ar-JO"/>
+        </w:rPr>
+        <w:t xml:space="preserve"> //should talk to </w:t>
+      </w:r>
+      <w:proofErr w:type="spellStart"/>
+      <w:r>
+        <w:rPr>
+          <w:lang w:bidi="ar-JO"/>
+        </w:rPr>
+        <w:t>mony</w:t>
+      </w:r>
+      <w:proofErr w:type="spellEnd"/>
+      <w:r>
+        <w:rPr>
+          <w:lang w:bidi="ar-JO"/>
+        </w:rPr>
+        <w:t>.</w:t>
+      </w:r>
+    </w:p>
+    <w:p>
+      <w:pPr>
+        <w:rPr>
+          <w:lang w:bidi="ar-JO"/>
+        </w:rPr>
+      </w:pPr>
+      <w:r>
+        <w:rPr>
+          <w:lang w:bidi="ar-JO"/>
+        </w:rPr>
+        <w:drawing>
+          <wp:inline distT="0" distB="0" distL="0" distR="0" wp14:anchorId="1C386254" wp14:editId="0C30CF70">
+            <wp:extent cx="5731510" cy="3577590"/>
+            <wp:effectExtent l="0" t="0" r="2540" b="3810"/>
+            <wp:docPr id="1822241158" name="Picture 1"/>
+            <wp:cNvGraphicFramePr>
+              <a:graphicFrameLocks xmlns:a="http://schemas.openxmlformats.org/drawingml/2006/main" noChangeAspect="1"/>
+            </wp:cNvGraphicFramePr>
+            <a:graphic xmlns:a="http://schemas.openxmlformats.org/drawingml/2006/main">
+              <a:graphicData uri="http://schemas.openxmlformats.org/drawingml/2006/picture">
+                <pic:pic xmlns:pic="http://schemas.openxmlformats.org/drawingml/2006/picture">
+                  <pic:nvPicPr>
+                    <pic:cNvPr id="1822241158" name=""/>
+                    <pic:cNvPicPr/>
+                  </pic:nvPicPr>
+                  <pic:blipFill>
+                    <a:blip r:embed="rId16"/>
+                    <a:stretch>
+                      <a:fillRect/>
+                    </a:stretch>
+                  </pic:blipFill>
+                  <pic:spPr>
+                    <a:xfrm>
+                      <a:off x="0" y="0"/>
+                      <a:ext cx="5731510" cy="3577590"/>
+                    </a:xfrm>
+                    <a:prstGeom prst="rect">
+                      <a:avLst/>
+                    </a:prstGeom>
+                  </pic:spPr>
+                </pic:pic>
+              </a:graphicData>
+            </a:graphic>
+          </wp:inline>
+        </w:drawing>
+      </w:r>
+    </w:p>
+    <w:p>
+      <w:pPr>
+        <w:rPr>
+          <w:lang w:bidi="ar-JO"/>
+        </w:rPr>
+      </w:pPr>
+    </w:p>
+    <w:p>
+      <w:pPr>
+        <w:rPr>
+          <w:lang w:bidi="ar-JO"/>
+        </w:rPr>
+      </w:pPr>
+    </w:p>
+    <w:p>
+      <w:pPr>
+        <w:rPr>
+          <w:lang w:bidi="ar-JO"/>
+        </w:rPr>
+      </w:pPr>
+    </w:p>
+    <w:p>
+      <w:pPr>
+        <w:rPr>
+          <w:lang w:bidi="ar-JO"/>
+        </w:rPr>
+      </w:pPr>
+    </w:p>
+    <w:p>
+      <w:pPr>
+        <w:rPr>
+          <w:lang w:bidi="ar-JO"/>
+        </w:rPr>
+      </w:pPr>
+    </w:p>
+    <w:p>
+      <w:pPr>
+        <w:rPr>
+          <w:lang w:bidi="ar-JO"/>
+        </w:rPr>
+      </w:pPr>
+    </w:p>
+    <w:p>
+      <w:pPr>
+        <w:rPr>
+          <w:lang w:bidi="ar-JO"/>
+        </w:rPr>
+      </w:pPr>
+    </w:p>
+    <w:p>
+      <w:pPr>
+        <w:rPr>
+          <w:lang w:bidi="ar-JO"/>
+        </w:rPr>
+      </w:pPr>
+    </w:p>
+    <w:p>
+      <w:pPr>
+        <w:rPr>
+          <w:lang w:bidi="ar-JO"/>
+        </w:rPr>
+      </w:pPr>
+    </w:p>
+    <w:p>
+      <w:pPr>
+        <w:rPr>
+          <w:lang w:bidi="ar-JO"/>
+        </w:rPr>
+      </w:pPr>
+    </w:p>
+    <w:p>
+      <w:pPr>
+        <w:rPr>
+          <w:lang w:bidi="ar-JO"/>
+        </w:rPr>
+      </w:pPr>
     </w:p>
     <w:p>
       <w:pPr>
@@ -2830,6 +3503,7 @@
           <w:u w:val="single"/>
           <w:lang w:val="en-US"/>
         </w:rPr>
+        <w:lastRenderedPageBreak/>
         <w:t>4</w:t>
       </w:r>
       <w:r>
@@ -2875,34 +3549,386 @@
           <w:lang w:val="en-US"/>
         </w:rPr>
       </w:pPr>
-    </w:p>
-    <w:p>
-      <w:pPr>
-        <w:rPr>
-          <w:lang w:val="en-US"/>
-        </w:rPr>
-      </w:pPr>
-    </w:p>
-    <w:p>
-      <w:pPr>
-        <w:rPr>
-          <w:lang w:val="en-US"/>
-        </w:rPr>
-      </w:pPr>
-    </w:p>
-    <w:p>
-      <w:pPr>
-        <w:rPr>
-          <w:lang w:val="en-US"/>
-        </w:rPr>
-      </w:pPr>
-    </w:p>
-    <w:p>
-      <w:pPr>
-        <w:rPr>
-          <w:lang w:val="en-US"/>
-        </w:rPr>
-      </w:pPr>
+      <w:r>
+        <w:rPr>
+          <w:lang w:val="en-US"/>
+        </w:rPr>
+        <w:drawing>
+          <wp:inline distT="0" distB="0" distL="0" distR="0" wp14:anchorId="1A21B8D7" wp14:editId="71E59A7E">
+            <wp:extent cx="5731510" cy="3224530"/>
+            <wp:effectExtent l="0" t="0" r="2540" b="0"/>
+            <wp:docPr id="441750895" name="Picture 1" descr="A diagram of a block diagram&#10;&#10;Description automatically generated"/>
+            <wp:cNvGraphicFramePr>
+              <a:graphicFrameLocks xmlns:a="http://schemas.openxmlformats.org/drawingml/2006/main" noChangeAspect="1"/>
+            </wp:cNvGraphicFramePr>
+            <a:graphic xmlns:a="http://schemas.openxmlformats.org/drawingml/2006/main">
+              <a:graphicData uri="http://schemas.openxmlformats.org/drawingml/2006/picture">
+                <pic:pic xmlns:pic="http://schemas.openxmlformats.org/drawingml/2006/picture">
+                  <pic:nvPicPr>
+                    <pic:cNvPr id="441750895" name="Picture 1" descr="A diagram of a block diagram&#10;&#10;Description automatically generated"/>
+                    <pic:cNvPicPr/>
+                  </pic:nvPicPr>
+                  <pic:blipFill>
+                    <a:blip r:embed="rId17"/>
+                    <a:stretch>
+                      <a:fillRect/>
+                    </a:stretch>
+                  </pic:blipFill>
+                  <pic:spPr>
+                    <a:xfrm>
+                      <a:off x="0" y="0"/>
+                      <a:ext cx="5731510" cy="3224530"/>
+                    </a:xfrm>
+                    <a:prstGeom prst="rect">
+                      <a:avLst/>
+                    </a:prstGeom>
+                  </pic:spPr>
+                </pic:pic>
+              </a:graphicData>
+            </a:graphic>
+          </wp:inline>
+        </w:drawing>
+      </w:r>
+    </w:p>
+    <w:p>
+      <w:pPr>
+        <w:pStyle w:val="Heading2"/>
+        <w:rPr>
+          <w:rFonts w:asciiTheme="majorBidi" w:hAnsiTheme="majorBidi"/>
+          <w:b/>
+          <w:bCs/>
+          <w:u w:val="single"/>
+          <w:lang w:val="en-US"/>
+        </w:rPr>
+      </w:pPr>
+      <w:r>
+        <w:rPr>
+          <w:rFonts w:asciiTheme="majorBidi" w:hAnsiTheme="majorBidi"/>
+          <w:b/>
+          <w:bCs/>
+          <w:u w:val="single"/>
+          <w:lang w:val="en-US"/>
+        </w:rPr>
+        <w:t>4</w:t>
+      </w:r>
+      <w:r>
+        <w:rPr>
+          <w:rFonts w:asciiTheme="majorBidi" w:hAnsiTheme="majorBidi"/>
+          <w:b/>
+          <w:bCs/>
+          <w:u w:val="single"/>
+          <w:lang w:val="en-US"/>
+        </w:rPr>
+        <w:t>.</w:t>
+      </w:r>
+      <w:r>
+        <w:rPr>
+          <w:rFonts w:asciiTheme="majorBidi" w:hAnsiTheme="majorBidi"/>
+          <w:b/>
+          <w:bCs/>
+          <w:u w:val="single"/>
+          <w:lang w:val="en-US"/>
+        </w:rPr>
+        <w:t>1</w:t>
+      </w:r>
+      <w:r>
+        <w:rPr>
+          <w:rFonts w:asciiTheme="majorBidi" w:hAnsiTheme="majorBidi"/>
+          <w:b/>
+          <w:bCs/>
+          <w:u w:val="single"/>
+          <w:lang w:val="en-US"/>
+        </w:rPr>
+        <w:t xml:space="preserve"> </w:t>
+      </w:r>
+      <w:r>
+        <w:rPr>
+          <w:rFonts w:asciiTheme="majorBidi" w:hAnsiTheme="majorBidi"/>
+          <w:b/>
+          <w:bCs/>
+          <w:u w:val="single"/>
+          <w:lang w:val="en-US"/>
+        </w:rPr>
+        <w:t>Controller</w:t>
+      </w:r>
+      <w:r>
+        <w:rPr>
+          <w:rFonts w:asciiTheme="majorBidi" w:hAnsiTheme="majorBidi"/>
+          <w:b/>
+          <w:bCs/>
+          <w:u w:val="single"/>
+          <w:lang w:val="en-US"/>
+        </w:rPr>
+        <w:t xml:space="preserve"> Unit</w:t>
+      </w:r>
+    </w:p>
+    <w:p>
+      <w:pPr>
+        <w:rPr>
+          <w:lang w:val="en-US"/>
+        </w:rPr>
+      </w:pPr>
+    </w:p>
+    <w:p>
+      <w:pPr>
+        <w:pStyle w:val="Heading2"/>
+        <w:rPr>
+          <w:rFonts w:asciiTheme="majorBidi" w:hAnsiTheme="majorBidi"/>
+          <w:b/>
+          <w:bCs/>
+          <w:u w:val="single"/>
+          <w:lang w:val="en-US"/>
+        </w:rPr>
+      </w:pPr>
+      <w:r>
+        <w:rPr>
+          <w:rFonts w:asciiTheme="majorBidi" w:hAnsiTheme="majorBidi"/>
+          <w:b/>
+          <w:bCs/>
+          <w:u w:val="single"/>
+          <w:lang w:val="en-US"/>
+        </w:rPr>
+        <w:t>4</w:t>
+      </w:r>
+      <w:r>
+        <w:rPr>
+          <w:rFonts w:asciiTheme="majorBidi" w:hAnsiTheme="majorBidi"/>
+          <w:b/>
+          <w:bCs/>
+          <w:u w:val="single"/>
+          <w:lang w:val="en-US"/>
+        </w:rPr>
+        <w:t>.</w:t>
+      </w:r>
+      <w:r>
+        <w:rPr>
+          <w:rFonts w:asciiTheme="majorBidi" w:hAnsiTheme="majorBidi"/>
+          <w:b/>
+          <w:bCs/>
+          <w:u w:val="single"/>
+          <w:lang w:val="en-US"/>
+        </w:rPr>
+        <w:t>2 Power Management Unit</w:t>
+      </w:r>
+    </w:p>
+    <w:p>
+      <w:pPr>
+        <w:spacing w:line="360" w:lineRule="auto"/>
+      </w:pPr>
+      <w:r>
+        <w:t>This unit is responsible for supplying the voltages for the different components of the design.</w:t>
+      </w:r>
+    </w:p>
+    <w:p>
+      <w:pPr>
+        <w:spacing w:line="360" w:lineRule="auto"/>
+        <w:rPr>
+          <w:lang w:val="en-US"/>
+        </w:rPr>
+      </w:pPr>
+      <w:r>
+        <w:t>Note that the Decision on whenever a certain component is working and gets its required voltage is managed in the Con</w:t>
+      </w:r>
+      <w:r>
+        <w:t>trol Unit.</w:t>
+      </w:r>
+      <w:r>
+        <w:rPr>
+          <w:lang w:val="en-US"/>
+        </w:rPr>
+        <w:drawing>
+          <wp:inline distT="0" distB="0" distL="0" distR="0" wp14:anchorId="39FFD0DF" wp14:editId="0891E142">
+            <wp:extent cx="5731510" cy="1785842"/>
+            <wp:effectExtent l="0" t="0" r="2540" b="5080"/>
+            <wp:docPr id="1635443757" name="Picture 1"/>
+            <wp:cNvGraphicFramePr>
+              <a:graphicFrameLocks xmlns:a="http://schemas.openxmlformats.org/drawingml/2006/main" noChangeAspect="1"/>
+            </wp:cNvGraphicFramePr>
+            <a:graphic xmlns:a="http://schemas.openxmlformats.org/drawingml/2006/main">
+              <a:graphicData uri="http://schemas.openxmlformats.org/drawingml/2006/picture">
+                <pic:pic xmlns:pic="http://schemas.openxmlformats.org/drawingml/2006/picture">
+                  <pic:nvPicPr>
+                    <pic:cNvPr id="1635443757" name=""/>
+                    <pic:cNvPicPr/>
+                  </pic:nvPicPr>
+                  <pic:blipFill>
+                    <a:blip r:embed="rId18"/>
+                    <a:stretch>
+                      <a:fillRect/>
+                    </a:stretch>
+                  </pic:blipFill>
+                  <pic:spPr>
+                    <a:xfrm>
+                      <a:off x="0" y="0"/>
+                      <a:ext cx="5740058" cy="1788505"/>
+                    </a:xfrm>
+                    <a:prstGeom prst="rect">
+                      <a:avLst/>
+                    </a:prstGeom>
+                  </pic:spPr>
+                </pic:pic>
+              </a:graphicData>
+            </a:graphic>
+          </wp:inline>
+        </w:drawing>
+      </w:r>
+    </w:p>
+    <w:p>
+      <w:pPr>
+        <w:rPr>
+          <w:lang w:val="en-US"/>
+        </w:rPr>
+      </w:pPr>
+    </w:p>
+    <w:p>
+      <w:pPr>
+        <w:pStyle w:val="Heading2"/>
+        <w:rPr>
+          <w:rFonts w:asciiTheme="majorBidi" w:hAnsiTheme="majorBidi"/>
+          <w:b/>
+          <w:bCs/>
+          <w:u w:val="single"/>
+          <w:lang w:val="en-US"/>
+        </w:rPr>
+      </w:pPr>
+      <w:r>
+        <w:rPr>
+          <w:rFonts w:asciiTheme="majorBidi" w:hAnsiTheme="majorBidi"/>
+          <w:b/>
+          <w:bCs/>
+          <w:u w:val="single"/>
+          <w:lang w:val="en-US"/>
+        </w:rPr>
+        <w:t>4</w:t>
+      </w:r>
+      <w:r>
+        <w:rPr>
+          <w:rFonts w:asciiTheme="majorBidi" w:hAnsiTheme="majorBidi"/>
+          <w:b/>
+          <w:bCs/>
+          <w:u w:val="single"/>
+          <w:lang w:val="en-US"/>
+        </w:rPr>
+        <w:t>.</w:t>
+      </w:r>
+      <w:r>
+        <w:rPr>
+          <w:rFonts w:asciiTheme="majorBidi" w:hAnsiTheme="majorBidi"/>
+          <w:b/>
+          <w:bCs/>
+          <w:u w:val="single"/>
+          <w:lang w:val="en-US"/>
+        </w:rPr>
+        <w:t>3</w:t>
+      </w:r>
+      <w:r>
+        <w:rPr>
+          <w:rFonts w:asciiTheme="majorBidi" w:hAnsiTheme="majorBidi"/>
+          <w:b/>
+          <w:bCs/>
+          <w:u w:val="single"/>
+          <w:lang w:val="en-US"/>
+        </w:rPr>
+        <w:t xml:space="preserve"> </w:t>
+      </w:r>
+      <w:r>
+        <w:rPr>
+          <w:rFonts w:asciiTheme="majorBidi" w:hAnsiTheme="majorBidi"/>
+          <w:b/>
+          <w:bCs/>
+          <w:u w:val="single"/>
+          <w:lang w:val="en-US"/>
+        </w:rPr>
+        <w:t>Sensors</w:t>
+      </w:r>
+    </w:p>
+    <w:p>
+      <w:pPr>
+        <w:spacing w:line="360" w:lineRule="auto"/>
+      </w:pPr>
+      <w:r>
+        <w:t xml:space="preserve">As explained at the introduction, a list of sensors </w:t>
+      </w:r>
+      <w:proofErr w:type="gramStart"/>
+      <w:r>
+        <w:t>are</w:t>
+      </w:r>
+      <w:proofErr w:type="gramEnd"/>
+      <w:r>
+        <w:t xml:space="preserve"> being</w:t>
+      </w:r>
+      <w:r>
+        <w:t xml:space="preserve"> used to help with the functionality of the station. These sensors are connected to the </w:t>
+      </w:r>
+      <w:r>
+        <w:t>micro processing</w:t>
+      </w:r>
+      <w:r>
+        <w:t xml:space="preserve"> unit (ESP32) via various communication protocols.</w:t>
+      </w:r>
+    </w:p>
+    <w:p>
+      <w:pPr>
+        <w:spacing w:line="360" w:lineRule="auto"/>
+      </w:pPr>
+    </w:p>
+    <w:p>
+      <w:pPr>
+        <w:pStyle w:val="Heading2"/>
+        <w:rPr>
+          <w:lang w:val="en-US"/>
+        </w:rPr>
+      </w:pPr>
+      <w:r>
+        <w:rPr>
+          <w:rFonts w:asciiTheme="majorBidi" w:hAnsiTheme="majorBidi"/>
+          <w:b/>
+          <w:bCs/>
+          <w:u w:val="single"/>
+          <w:lang w:val="en-US"/>
+        </w:rPr>
+        <w:t>4</w:t>
+      </w:r>
+      <w:r>
+        <w:rPr>
+          <w:rFonts w:asciiTheme="majorBidi" w:hAnsiTheme="majorBidi"/>
+          <w:b/>
+          <w:bCs/>
+          <w:u w:val="single"/>
+          <w:lang w:val="en-US"/>
+        </w:rPr>
+        <w:t>.</w:t>
+      </w:r>
+      <w:r>
+        <w:rPr>
+          <w:rFonts w:asciiTheme="majorBidi" w:hAnsiTheme="majorBidi"/>
+          <w:b/>
+          <w:bCs/>
+          <w:u w:val="single"/>
+          <w:lang w:val="en-US"/>
+        </w:rPr>
+        <w:t>4</w:t>
+      </w:r>
+      <w:r>
+        <w:rPr>
+          <w:rFonts w:asciiTheme="majorBidi" w:hAnsiTheme="majorBidi"/>
+          <w:b/>
+          <w:bCs/>
+          <w:u w:val="single"/>
+          <w:lang w:val="en-US"/>
+        </w:rPr>
+        <w:t xml:space="preserve"> </w:t>
+      </w:r>
+      <w:r>
+        <w:rPr>
+          <w:rFonts w:asciiTheme="majorBidi" w:hAnsiTheme="majorBidi"/>
+          <w:b/>
+          <w:bCs/>
+          <w:u w:val="single"/>
+          <w:lang w:val="en-US"/>
+        </w:rPr>
+        <w:t>Communication Map</w:t>
+      </w:r>
     </w:p>
     <w:p>
       <w:pPr>
@@ -2982,7 +4008,7 @@
       </w:pPr>
     </w:p>
     <w:sectPr>
-      <w:footerReference w:type="default" r:id="rId16"/>
+      <w:footerReference w:type="default" r:id="rId19"/>
       <w:pgSz w:w="11906" w:h="16838"/>
       <w:pgMar w:top="1440" w:right="1440" w:bottom="1440" w:left="1440" w:header="708" w:footer="708" w:gutter="0"/>
       <w:cols w:space="708"/>

</xml_diff>